<commit_message>
Added page numbers to Bus Plan Template
</commit_message>
<xml_diff>
--- a/Business Plan (Bus Entrep)/Business Plan Template.docx
+++ b/Business Plan (Bus Entrep)/Business Plan Template.docx
@@ -10,6 +10,7 @@
           <w:docPartUnique/>
         </w:docPartObj>
       </w:sdtPr>
+      <w:sdtEndPr/>
       <w:sdtContent>
         <w:p>
           <w:r>
@@ -535,6 +536,7 @@
                                   <w:dataBinding w:prefixMappings="xmlns:ns0='http://purl.org/dc/elements/1.1/' xmlns:ns1='http://schemas.openxmlformats.org/package/2006/metadata/core-properties' " w:xpath="/ns1:coreProperties[1]/ns0:subject[1]" w:storeItemID="{6C3C8BC8-F283-45AE-878A-BAB7291924A1}"/>
                                   <w:text/>
                                 </w:sdtPr>
+                                <w:sdtEndPr/>
                                 <w:sdtContent>
                                   <w:p>
                                     <w:pPr>
@@ -589,7 +591,7 @@
               </mc:Choice>
               <mc:Fallback>
                 <w:pict>
-                  <v:shape w14:anchorId="7E6FAAD7" id="Text Box 154" o:spid="_x0000_s1027" type="#_x0000_t202" style="position:absolute;margin-left:18pt;margin-top:467pt;width:8in;height:91.1pt;z-index:251659264;visibility:visible;mso-wrap-style:square;mso-width-percent:941;mso-height-percent:0;mso-wrap-distance-left:9pt;mso-wrap-distance-top:0;mso-wrap-distance-right:9pt;mso-wrap-distance-bottom:0;mso-position-horizontal:absolute;mso-position-horizontal-relative:page;mso-position-vertical:absolute;mso-position-vertical-relative:page;mso-width-percent:941;mso-height-percent:0;mso-width-relative:page;mso-height-relative:page;v-text-anchor:bottom" o:gfxdata="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" filled="f" stroked="f" strokeweight=".5pt">
+                  <v:shape w14:anchorId="7E6FAAD7" id="Text Box 154" o:spid="_x0000_s1027" type="#_x0000_t202" style="position:absolute;margin-left:18pt;margin-top:467pt;width:8in;height:91.1pt;z-index:251659264;visibility:visible;mso-wrap-style:square;mso-width-percent:941;mso-height-percent:0;mso-wrap-distance-left:9pt;mso-wrap-distance-top:0;mso-wrap-distance-right:9pt;mso-wrap-distance-bottom:0;mso-position-horizontal:absolute;mso-position-horizontal-relative:page;mso-position-vertical:absolute;mso-position-vertical-relative:page;mso-width-percent:941;mso-height-percent:0;mso-width-relative:page;mso-height-relative:page;v-text-anchor:bottom" o:gfxdata="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" filled="f" stroked="f" strokeweight=".5pt">
                     <v:textbox inset="126pt,0,54pt,0">
                       <w:txbxContent>
                         <w:p>
@@ -646,6 +648,7 @@
                             <w:dataBinding w:prefixMappings="xmlns:ns0='http://purl.org/dc/elements/1.1/' xmlns:ns1='http://schemas.openxmlformats.org/package/2006/metadata/core-properties' " w:xpath="/ns1:coreProperties[1]/ns0:subject[1]" w:storeItemID="{6C3C8BC8-F283-45AE-878A-BAB7291924A1}"/>
                             <w:text/>
                           </w:sdtPr>
+                          <w:sdtEndPr/>
                           <w:sdtContent>
                             <w:p>
                               <w:pPr>
@@ -694,6 +697,13 @@
     </w:sdt>
     <w:sdt>
       <w:sdtPr>
+        <w:rPr>
+          <w:rFonts w:asciiTheme="minorHAnsi" w:eastAsiaTheme="minorHAnsi" w:hAnsiTheme="minorHAnsi" w:cstheme="minorBidi"/>
+          <w:color w:val="auto"/>
+          <w:sz w:val="22"/>
+          <w:szCs w:val="22"/>
+          <w:lang w:val="en-IE"/>
+        </w:rPr>
         <w:id w:val="945587145"/>
         <w:docPartObj>
           <w:docPartGallery w:val="Table of Contents"/>
@@ -702,19 +712,12 @@
       </w:sdtPr>
       <w:sdtEndPr>
         <w:rPr>
-          <w:rFonts w:asciiTheme="minorHAnsi" w:eastAsiaTheme="minorHAnsi" w:hAnsiTheme="minorHAnsi" w:cstheme="minorBidi"/>
           <w:b/>
           <w:bCs/>
           <w:noProof/>
-          <w:color w:val="auto"/>
-          <w:sz w:val="22"/>
-          <w:szCs w:val="22"/>
-          <w:lang w:val="en-IE"/>
         </w:rPr>
       </w:sdtEndPr>
       <w:sdtContent>
-        <w:bookmarkStart w:id="0" w:name="_GoBack" w:displacedByCustomXml="prev"/>
-        <w:bookmarkEnd w:id="0" w:displacedByCustomXml="prev"/>
         <w:p>
           <w:pPr>
             <w:pStyle w:val="TOCHeading"/>
@@ -3968,60 +3971,70 @@
       <w:pPr>
         <w:pStyle w:val="Heading1"/>
       </w:pPr>
-      <w:bookmarkStart w:id="1" w:name="_Toc474324827"/>
+      <w:bookmarkStart w:id="0" w:name="_Toc474324827"/>
       <w:r>
         <w:lastRenderedPageBreak/>
         <w:t>Section 1</w:t>
+      </w:r>
+      <w:bookmarkEnd w:id="0"/>
+    </w:p>
+    <w:p>
+      <w:pPr>
+        <w:pStyle w:val="Heading2"/>
+      </w:pPr>
+      <w:bookmarkStart w:id="1" w:name="_Toc474324828"/>
+      <w:r>
+        <w:t>Executive Summary</w:t>
       </w:r>
       <w:bookmarkEnd w:id="1"/>
     </w:p>
     <w:p>
       <w:pPr>
-        <w:pStyle w:val="Heading2"/>
+        <w:pStyle w:val="Heading1"/>
       </w:pPr>
-      <w:bookmarkStart w:id="2" w:name="_Toc474324828"/>
+      <w:bookmarkStart w:id="2" w:name="_Toc474324829"/>
       <w:r>
-        <w:t>Executive Summary</w:t>
+        <w:t>Section 2</w:t>
       </w:r>
       <w:bookmarkEnd w:id="2"/>
     </w:p>
     <w:p>
       <w:pPr>
-        <w:pStyle w:val="Heading1"/>
+        <w:pStyle w:val="Heading2"/>
       </w:pPr>
-      <w:bookmarkStart w:id="3" w:name="_Toc474324829"/>
+      <w:bookmarkStart w:id="3" w:name="_Toc474324830"/>
       <w:r>
-        <w:t>Section 2</w:t>
+        <w:t>Introduction</w:t>
       </w:r>
       <w:bookmarkEnd w:id="3"/>
     </w:p>
     <w:p>
       <w:pPr>
-        <w:pStyle w:val="Heading2"/>
+        <w:pStyle w:val="Heading1"/>
       </w:pPr>
-      <w:bookmarkStart w:id="4" w:name="_Toc474324830"/>
+      <w:bookmarkStart w:id="4" w:name="_Toc474324831"/>
       <w:r>
-        <w:t>Introduction</w:t>
+        <w:t>Section 3</w:t>
       </w:r>
       <w:bookmarkEnd w:id="4"/>
     </w:p>
     <w:p>
       <w:pPr>
-        <w:pStyle w:val="Heading1"/>
+        <w:pStyle w:val="Heading2"/>
       </w:pPr>
-      <w:bookmarkStart w:id="5" w:name="_Toc474324831"/>
+      <w:bookmarkStart w:id="5" w:name="_Toc474324832"/>
       <w:r>
-        <w:t>Section 3</w:t>
+        <w:t>Market</w:t>
       </w:r>
       <w:bookmarkEnd w:id="5"/>
     </w:p>
     <w:p>
       <w:pPr>
-        <w:pStyle w:val="Heading2"/>
+        <w:pStyle w:val="Heading3"/>
       </w:pPr>
-      <w:bookmarkStart w:id="6" w:name="_Toc474324832"/>
+      <w:bookmarkStart w:id="6" w:name="_Toc474324833"/>
       <w:r>
-        <w:t>Market</w:t>
+        <w:t>Overview</w:t>
       </w:r>
       <w:bookmarkEnd w:id="6"/>
     </w:p>
@@ -4029,9 +4042,9 @@
       <w:pPr>
         <w:pStyle w:val="Heading3"/>
       </w:pPr>
-      <w:bookmarkStart w:id="7" w:name="_Toc474324833"/>
+      <w:bookmarkStart w:id="7" w:name="_Toc474324834"/>
       <w:r>
-        <w:t>Overview</w:t>
+        <w:t>Trend</w:t>
       </w:r>
       <w:bookmarkEnd w:id="7"/>
     </w:p>
@@ -4039,9 +4052,9 @@
       <w:pPr>
         <w:pStyle w:val="Heading3"/>
       </w:pPr>
-      <w:bookmarkStart w:id="8" w:name="_Toc474324834"/>
+      <w:bookmarkStart w:id="8" w:name="_Toc474324835"/>
       <w:r>
-        <w:t>Trend</w:t>
+        <w:t>Size &amp; potential</w:t>
       </w:r>
       <w:bookmarkEnd w:id="8"/>
     </w:p>
@@ -4049,9 +4062,9 @@
       <w:pPr>
         <w:pStyle w:val="Heading3"/>
       </w:pPr>
-      <w:bookmarkStart w:id="9" w:name="_Toc474324835"/>
+      <w:bookmarkStart w:id="9" w:name="_Toc474324836"/>
       <w:r>
-        <w:t>Size &amp; potential</w:t>
+        <w:t>Competition</w:t>
       </w:r>
       <w:bookmarkEnd w:id="9"/>
     </w:p>
@@ -4059,9 +4072,9 @@
       <w:pPr>
         <w:pStyle w:val="Heading3"/>
       </w:pPr>
-      <w:bookmarkStart w:id="10" w:name="_Toc474324836"/>
+      <w:bookmarkStart w:id="10" w:name="_Toc474324837"/>
       <w:r>
-        <w:t>Competition</w:t>
+        <w:t>Customers</w:t>
       </w:r>
       <w:bookmarkEnd w:id="10"/>
     </w:p>
@@ -4069,9 +4082,9 @@
       <w:pPr>
         <w:pStyle w:val="Heading3"/>
       </w:pPr>
-      <w:bookmarkStart w:id="11" w:name="_Toc474324837"/>
+      <w:bookmarkStart w:id="11" w:name="_Toc474324838"/>
       <w:r>
-        <w:t>Customers</w:t>
+        <w:t>Structure</w:t>
       </w:r>
       <w:bookmarkEnd w:id="11"/>
     </w:p>
@@ -4079,39 +4092,39 @@
       <w:pPr>
         <w:pStyle w:val="Heading3"/>
       </w:pPr>
-      <w:bookmarkStart w:id="12" w:name="_Toc474324838"/>
+      <w:bookmarkStart w:id="12" w:name="_Toc474324839"/>
       <w:r>
-        <w:t>Structure</w:t>
+        <w:t>SWOT Analysis</w:t>
       </w:r>
       <w:bookmarkEnd w:id="12"/>
     </w:p>
     <w:p>
       <w:pPr>
-        <w:pStyle w:val="Heading3"/>
+        <w:pStyle w:val="Heading1"/>
       </w:pPr>
-      <w:bookmarkStart w:id="13" w:name="_Toc474324839"/>
+      <w:bookmarkStart w:id="13" w:name="_Toc474324840"/>
       <w:r>
-        <w:t>SWOT Analysis</w:t>
+        <w:t>Section 4</w:t>
       </w:r>
       <w:bookmarkEnd w:id="13"/>
     </w:p>
     <w:p>
       <w:pPr>
-        <w:pStyle w:val="Heading1"/>
+        <w:pStyle w:val="Heading2"/>
       </w:pPr>
-      <w:bookmarkStart w:id="14" w:name="_Toc474324840"/>
+      <w:bookmarkStart w:id="14" w:name="_Toc474324841"/>
       <w:r>
-        <w:t>Section 4</w:t>
+        <w:t>Market Strategy</w:t>
       </w:r>
       <w:bookmarkEnd w:id="14"/>
     </w:p>
     <w:p>
       <w:pPr>
-        <w:pStyle w:val="Heading2"/>
+        <w:pStyle w:val="Heading3"/>
       </w:pPr>
-      <w:bookmarkStart w:id="15" w:name="_Toc474324841"/>
+      <w:bookmarkStart w:id="15" w:name="_Toc474324842"/>
       <w:r>
-        <w:t>Market Strategy</w:t>
+        <w:t>Objectives</w:t>
       </w:r>
       <w:bookmarkEnd w:id="15"/>
     </w:p>
@@ -4119,9 +4132,9 @@
       <w:pPr>
         <w:pStyle w:val="Heading3"/>
       </w:pPr>
-      <w:bookmarkStart w:id="16" w:name="_Toc474324842"/>
+      <w:bookmarkStart w:id="16" w:name="_Toc474324843"/>
       <w:r>
-        <w:t>Objectives</w:t>
+        <w:t>Product</w:t>
       </w:r>
       <w:bookmarkEnd w:id="16"/>
     </w:p>
@@ -4129,9 +4142,9 @@
       <w:pPr>
         <w:pStyle w:val="Heading3"/>
       </w:pPr>
-      <w:bookmarkStart w:id="17" w:name="_Toc474324843"/>
+      <w:bookmarkStart w:id="17" w:name="_Toc474324844"/>
       <w:r>
-        <w:t>Product</w:t>
+        <w:t>Price</w:t>
       </w:r>
       <w:bookmarkEnd w:id="17"/>
     </w:p>
@@ -4139,9 +4152,9 @@
       <w:pPr>
         <w:pStyle w:val="Heading3"/>
       </w:pPr>
-      <w:bookmarkStart w:id="18" w:name="_Toc474324844"/>
+      <w:bookmarkStart w:id="18" w:name="_Toc474324845"/>
       <w:r>
-        <w:t>Price</w:t>
+        <w:t>Place</w:t>
       </w:r>
       <w:bookmarkEnd w:id="18"/>
     </w:p>
@@ -4149,39 +4162,39 @@
       <w:pPr>
         <w:pStyle w:val="Heading3"/>
       </w:pPr>
-      <w:bookmarkStart w:id="19" w:name="_Toc474324845"/>
+      <w:bookmarkStart w:id="19" w:name="_Toc474324846"/>
       <w:r>
-        <w:t>Place</w:t>
+        <w:t>Promotion</w:t>
       </w:r>
       <w:bookmarkEnd w:id="19"/>
     </w:p>
     <w:p>
       <w:pPr>
-        <w:pStyle w:val="Heading3"/>
+        <w:pStyle w:val="Heading1"/>
       </w:pPr>
-      <w:bookmarkStart w:id="20" w:name="_Toc474324846"/>
+      <w:bookmarkStart w:id="20" w:name="_Toc474324847"/>
       <w:r>
-        <w:t>Promotion</w:t>
+        <w:t>Section 5</w:t>
       </w:r>
       <w:bookmarkEnd w:id="20"/>
     </w:p>
     <w:p>
       <w:pPr>
-        <w:pStyle w:val="Heading1"/>
+        <w:pStyle w:val="Heading2"/>
       </w:pPr>
-      <w:bookmarkStart w:id="21" w:name="_Toc474324847"/>
+      <w:bookmarkStart w:id="21" w:name="_Toc474324848"/>
       <w:r>
-        <w:t>Section 5</w:t>
+        <w:t>Organisation / Management</w:t>
       </w:r>
       <w:bookmarkEnd w:id="21"/>
     </w:p>
     <w:p>
       <w:pPr>
-        <w:pStyle w:val="Heading2"/>
+        <w:pStyle w:val="Heading3"/>
       </w:pPr>
-      <w:bookmarkStart w:id="22" w:name="_Toc474324848"/>
+      <w:bookmarkStart w:id="22" w:name="_Toc474324849"/>
       <w:r>
-        <w:t>Organisation / Management</w:t>
+        <w:t>Management Overview</w:t>
       </w:r>
       <w:bookmarkEnd w:id="22"/>
     </w:p>
@@ -4189,39 +4202,39 @@
       <w:pPr>
         <w:pStyle w:val="Heading3"/>
       </w:pPr>
-      <w:bookmarkStart w:id="23" w:name="_Toc474324849"/>
+      <w:bookmarkStart w:id="23" w:name="_Toc474324850"/>
       <w:r>
-        <w:t>Management Overview</w:t>
+        <w:t>Staff Requirements</w:t>
       </w:r>
       <w:bookmarkEnd w:id="23"/>
     </w:p>
     <w:p>
       <w:pPr>
-        <w:pStyle w:val="Heading3"/>
+        <w:pStyle w:val="Heading1"/>
       </w:pPr>
-      <w:bookmarkStart w:id="24" w:name="_Toc474324850"/>
+      <w:bookmarkStart w:id="24" w:name="_Toc474324851"/>
       <w:r>
-        <w:t>Staff Requirements</w:t>
+        <w:t>Section 6</w:t>
       </w:r>
       <w:bookmarkEnd w:id="24"/>
     </w:p>
     <w:p>
       <w:pPr>
-        <w:pStyle w:val="Heading1"/>
+        <w:pStyle w:val="Heading2"/>
       </w:pPr>
-      <w:bookmarkStart w:id="25" w:name="_Toc474324851"/>
+      <w:bookmarkStart w:id="25" w:name="_Toc474324852"/>
       <w:r>
-        <w:t>Section 6</w:t>
+        <w:t>Production/Operations</w:t>
       </w:r>
       <w:bookmarkEnd w:id="25"/>
     </w:p>
     <w:p>
       <w:pPr>
-        <w:pStyle w:val="Heading2"/>
+        <w:pStyle w:val="Heading3"/>
       </w:pPr>
-      <w:bookmarkStart w:id="26" w:name="_Toc474324852"/>
+      <w:bookmarkStart w:id="26" w:name="_Toc474324853"/>
       <w:r>
-        <w:t>Production/Operations</w:t>
+        <w:t>Premises</w:t>
       </w:r>
       <w:bookmarkEnd w:id="26"/>
     </w:p>
@@ -4229,9 +4242,9 @@
       <w:pPr>
         <w:pStyle w:val="Heading3"/>
       </w:pPr>
-      <w:bookmarkStart w:id="27" w:name="_Toc474324853"/>
+      <w:bookmarkStart w:id="27" w:name="_Toc474324854"/>
       <w:r>
-        <w:t>Premises</w:t>
+        <w:t>Plant &amp; Equipment</w:t>
       </w:r>
       <w:bookmarkEnd w:id="27"/>
     </w:p>
@@ -4239,39 +4252,39 @@
       <w:pPr>
         <w:pStyle w:val="Heading3"/>
       </w:pPr>
-      <w:bookmarkStart w:id="28" w:name="_Toc474324854"/>
+      <w:bookmarkStart w:id="28" w:name="_Toc474324855"/>
       <w:r>
-        <w:t>Plant &amp; Equipment</w:t>
+        <w:t>Operations Overview</w:t>
       </w:r>
       <w:bookmarkEnd w:id="28"/>
     </w:p>
     <w:p>
       <w:pPr>
-        <w:pStyle w:val="Heading3"/>
+        <w:pStyle w:val="Heading1"/>
       </w:pPr>
-      <w:bookmarkStart w:id="29" w:name="_Toc474324855"/>
+      <w:bookmarkStart w:id="29" w:name="_Toc474324856"/>
       <w:r>
-        <w:t>Operations Overview</w:t>
+        <w:t>Section 7</w:t>
       </w:r>
       <w:bookmarkEnd w:id="29"/>
     </w:p>
     <w:p>
       <w:pPr>
-        <w:pStyle w:val="Heading1"/>
+        <w:pStyle w:val="Heading2"/>
       </w:pPr>
-      <w:bookmarkStart w:id="30" w:name="_Toc474324856"/>
+      <w:bookmarkStart w:id="30" w:name="_Toc474324857"/>
       <w:r>
-        <w:t>Section 7</w:t>
+        <w:t>Costing/Finance</w:t>
       </w:r>
       <w:bookmarkEnd w:id="30"/>
     </w:p>
     <w:p>
       <w:pPr>
-        <w:pStyle w:val="Heading2"/>
+        <w:pStyle w:val="Heading3"/>
       </w:pPr>
-      <w:bookmarkStart w:id="31" w:name="_Toc474324857"/>
+      <w:bookmarkStart w:id="31" w:name="_Toc474324858"/>
       <w:r>
-        <w:t>Costing/Finance</w:t>
+        <w:t>Financial Assumptions</w:t>
       </w:r>
       <w:bookmarkEnd w:id="31"/>
     </w:p>
@@ -4279,52 +4292,42 @@
       <w:pPr>
         <w:pStyle w:val="Heading3"/>
       </w:pPr>
-      <w:bookmarkStart w:id="32" w:name="_Toc474324858"/>
+      <w:bookmarkStart w:id="32" w:name="_Toc474324859"/>
       <w:r>
-        <w:t>Financial Assumptions</w:t>
+        <w:t>Sensitivity Analysis</w:t>
       </w:r>
       <w:bookmarkEnd w:id="32"/>
     </w:p>
     <w:p>
       <w:pPr>
-        <w:pStyle w:val="Heading3"/>
+        <w:pStyle w:val="Heading1"/>
       </w:pPr>
-      <w:bookmarkStart w:id="33" w:name="_Toc474324859"/>
+      <w:bookmarkStart w:id="33" w:name="_Toc474324860"/>
       <w:r>
-        <w:t>Sensitivity Analysis</w:t>
+        <w:lastRenderedPageBreak/>
+        <w:t>Appendices</w:t>
       </w:r>
       <w:bookmarkEnd w:id="33"/>
     </w:p>
     <w:p>
       <w:pPr>
-        <w:pStyle w:val="Heading1"/>
+        <w:pStyle w:val="Heading2"/>
       </w:pPr>
-      <w:bookmarkStart w:id="34" w:name="_Toc474324860"/>
+      <w:bookmarkStart w:id="34" w:name="_Toc474324861"/>
       <w:r>
-        <w:lastRenderedPageBreak/>
-        <w:t>Appendices</w:t>
+        <w:t>Appendix A</w:t>
       </w:r>
       <w:bookmarkEnd w:id="34"/>
     </w:p>
     <w:p>
       <w:pPr>
-        <w:pStyle w:val="Heading2"/>
-      </w:pPr>
-      <w:bookmarkStart w:id="35" w:name="_Toc474324861"/>
-      <w:r>
-        <w:t>Appendix A</w:t>
-      </w:r>
-      <w:bookmarkEnd w:id="35"/>
-    </w:p>
-    <w:p>
-      <w:pPr>
         <w:pStyle w:val="Heading3"/>
       </w:pPr>
-      <w:bookmarkStart w:id="36" w:name="_Toc474324862"/>
+      <w:bookmarkStart w:id="35" w:name="_Toc474324862"/>
       <w:r>
         <w:t>Financial Projections – Year 1 &amp; Year 2</w:t>
       </w:r>
-      <w:bookmarkEnd w:id="36"/>
+      <w:bookmarkEnd w:id="35"/>
     </w:p>
     <w:p>
       <w:pPr>
@@ -4346,106 +4349,110 @@
       <w:pPr>
         <w:pStyle w:val="Heading2"/>
       </w:pPr>
-      <w:bookmarkStart w:id="37" w:name="_Toc474324863"/>
+      <w:bookmarkStart w:id="36" w:name="_Toc474324863"/>
       <w:r>
         <w:t>Appendix B</w:t>
+      </w:r>
+      <w:bookmarkEnd w:id="36"/>
+    </w:p>
+    <w:p>
+      <w:pPr>
+        <w:pStyle w:val="Heading3"/>
+      </w:pPr>
+      <w:bookmarkStart w:id="37" w:name="_Toc474324864"/>
+      <w:r>
+        <w:t>Certificate of Incorporation</w:t>
       </w:r>
       <w:bookmarkEnd w:id="37"/>
     </w:p>
     <w:p>
       <w:pPr>
-        <w:pStyle w:val="Heading3"/>
+        <w:pStyle w:val="Heading2"/>
       </w:pPr>
-      <w:bookmarkStart w:id="38" w:name="_Toc474324864"/>
+      <w:bookmarkStart w:id="38" w:name="_Toc474324865"/>
       <w:r>
-        <w:t>Certificate of Incorporation</w:t>
+        <w:t>Appendix C</w:t>
       </w:r>
       <w:bookmarkEnd w:id="38"/>
     </w:p>
     <w:p>
       <w:pPr>
-        <w:pStyle w:val="Heading2"/>
+        <w:pStyle w:val="Heading3"/>
       </w:pPr>
-      <w:bookmarkStart w:id="39" w:name="_Toc474324865"/>
+      <w:bookmarkStart w:id="39" w:name="_Toc474324866"/>
       <w:r>
-        <w:t>Appendix C</w:t>
+        <w:t>Tax Clearance Certificate</w:t>
       </w:r>
       <w:bookmarkEnd w:id="39"/>
     </w:p>
     <w:p>
       <w:pPr>
-        <w:pStyle w:val="Heading3"/>
+        <w:pStyle w:val="Heading2"/>
       </w:pPr>
-      <w:bookmarkStart w:id="40" w:name="_Toc474324866"/>
+      <w:bookmarkStart w:id="40" w:name="_Toc474324867"/>
       <w:r>
-        <w:t>Tax Clearance Certificate</w:t>
+        <w:t>Appendix D</w:t>
       </w:r>
       <w:bookmarkEnd w:id="40"/>
     </w:p>
     <w:p>
       <w:pPr>
-        <w:pStyle w:val="Heading2"/>
+        <w:pStyle w:val="Heading3"/>
       </w:pPr>
-      <w:bookmarkStart w:id="41" w:name="_Toc474324867"/>
+      <w:bookmarkStart w:id="41" w:name="_Toc474324868"/>
       <w:r>
-        <w:t>Appendix D</w:t>
+        <w:t>Promotors’ CVs</w:t>
       </w:r>
       <w:bookmarkEnd w:id="41"/>
     </w:p>
     <w:p>
       <w:pPr>
-        <w:pStyle w:val="Heading3"/>
+        <w:pStyle w:val="Heading2"/>
       </w:pPr>
-      <w:bookmarkStart w:id="42" w:name="_Toc474324868"/>
+      <w:bookmarkStart w:id="42" w:name="_Toc474324869"/>
       <w:r>
-        <w:t>Promotors’ CVs</w:t>
+        <w:t>Appendix E</w:t>
       </w:r>
       <w:bookmarkEnd w:id="42"/>
     </w:p>
     <w:p>
       <w:pPr>
-        <w:pStyle w:val="Heading2"/>
+        <w:pStyle w:val="Heading3"/>
       </w:pPr>
-      <w:bookmarkStart w:id="43" w:name="_Toc474324869"/>
+      <w:bookmarkStart w:id="43" w:name="_Toc474324870"/>
       <w:r>
-        <w:t>Appendix E</w:t>
+        <w:t>Equipment Schedule</w:t>
       </w:r>
       <w:bookmarkEnd w:id="43"/>
     </w:p>
     <w:p>
       <w:pPr>
-        <w:pStyle w:val="Heading3"/>
+        <w:pStyle w:val="Heading2"/>
       </w:pPr>
-      <w:bookmarkStart w:id="44" w:name="_Toc474324870"/>
+      <w:bookmarkStart w:id="44" w:name="_Toc474324871"/>
       <w:r>
-        <w:t>Equipment Schedule</w:t>
+        <w:t>Appendix F</w:t>
       </w:r>
       <w:bookmarkEnd w:id="44"/>
     </w:p>
     <w:p>
       <w:pPr>
-        <w:pStyle w:val="Heading2"/>
+        <w:pStyle w:val="Heading3"/>
       </w:pPr>
-      <w:bookmarkStart w:id="45" w:name="_Toc474324871"/>
+      <w:bookmarkStart w:id="45" w:name="_Toc474324872"/>
       <w:r>
-        <w:t>Appendix F</w:t>
+        <w:t>Typical Production Drawings</w:t>
       </w:r>
       <w:bookmarkEnd w:id="45"/>
     </w:p>
-    <w:p>
-      <w:pPr>
-        <w:pStyle w:val="Heading3"/>
-      </w:pPr>
-      <w:bookmarkStart w:id="46" w:name="_Toc474324872"/>
-      <w:r>
-        <w:t>Typical Production Drawings</w:t>
-      </w:r>
-      <w:bookmarkEnd w:id="46"/>
-    </w:p>
     <w:p/>
     <w:sectPr>
-      <w:headerReference w:type="default" r:id="rId9"/>
-      <w:headerReference w:type="first" r:id="rId10"/>
+      <w:headerReference w:type="even" r:id="rId9"/>
+      <w:headerReference w:type="default" r:id="rId10"/>
+      <w:footerReference w:type="even" r:id="rId11"/>
+      <w:footerReference w:type="default" r:id="rId12"/>
+      <w:headerReference w:type="first" r:id="rId13"/>
+      <w:footerReference w:type="first" r:id="rId14"/>
       <w:pgSz w:w="11906" w:h="16838"/>
       <w:pgMar w:top="1440" w:right="1440" w:bottom="1440" w:left="1440" w:header="708" w:footer="708" w:gutter="0"/>
       <w:pgNumType w:start="0"/>
@@ -4482,6 +4489,81 @@
 </w:endnotes>
 </file>
 
+<file path=word/footer1.xml><?xml version="1.0" encoding="utf-8"?>
+<w:ftr xmlns:wpc="http://schemas.microsoft.com/office/word/2010/wordprocessingCanvas" xmlns:cx="http://schemas.microsoft.com/office/drawing/2014/chartex" xmlns:mc="http://schemas.openxmlformats.org/markup-compatibility/2006" xmlns:o="urn:schemas-microsoft-com:office:office" xmlns:r="http://schemas.openxmlformats.org/officeDocument/2006/relationships" xmlns:m="http://schemas.openxmlformats.org/officeDocument/2006/math" xmlns:v="urn:schemas-microsoft-com:vml" xmlns:wp14="http://schemas.microsoft.com/office/word/2010/wordprocessingDrawing" xmlns:wp="http://schemas.openxmlformats.org/drawingml/2006/wordprocessingDrawing" xmlns:w10="urn:schemas-microsoft-com:office:word" xmlns:w="http://schemas.openxmlformats.org/wordprocessingml/2006/main" xmlns:w14="http://schemas.microsoft.com/office/word/2010/wordml" xmlns:w15="http://schemas.microsoft.com/office/word/2012/wordml" xmlns:w16se="http://schemas.microsoft.com/office/word/2015/wordml/symex" xmlns:wpg="http://schemas.microsoft.com/office/word/2010/wordprocessingGroup" xmlns:wpi="http://schemas.microsoft.com/office/word/2010/wordprocessingInk" xmlns:wne="http://schemas.microsoft.com/office/word/2006/wordml" xmlns:wps="http://schemas.microsoft.com/office/word/2010/wordprocessingShape" mc:Ignorable="w14 w15 w16se wp14">
+  <w:p>
+    <w:pPr>
+      <w:pStyle w:val="Footer"/>
+    </w:pPr>
+  </w:p>
+</w:ftr>
+</file>
+
+<file path=word/footer2.xml><?xml version="1.0" encoding="utf-8"?>
+<w:ftr xmlns:wpc="http://schemas.microsoft.com/office/word/2010/wordprocessingCanvas" xmlns:cx="http://schemas.microsoft.com/office/drawing/2014/chartex" xmlns:mc="http://schemas.openxmlformats.org/markup-compatibility/2006" xmlns:o="urn:schemas-microsoft-com:office:office" xmlns:r="http://schemas.openxmlformats.org/officeDocument/2006/relationships" xmlns:m="http://schemas.openxmlformats.org/officeDocument/2006/math" xmlns:v="urn:schemas-microsoft-com:vml" xmlns:wp14="http://schemas.microsoft.com/office/word/2010/wordprocessingDrawing" xmlns:wp="http://schemas.openxmlformats.org/drawingml/2006/wordprocessingDrawing" xmlns:w10="urn:schemas-microsoft-com:office:word" xmlns:w="http://schemas.openxmlformats.org/wordprocessingml/2006/main" xmlns:w14="http://schemas.microsoft.com/office/word/2010/wordml" xmlns:w15="http://schemas.microsoft.com/office/word/2012/wordml" xmlns:w16se="http://schemas.microsoft.com/office/word/2015/wordml/symex" xmlns:wpg="http://schemas.microsoft.com/office/word/2010/wordprocessingGroup" xmlns:wpi="http://schemas.microsoft.com/office/word/2010/wordprocessingInk" xmlns:wne="http://schemas.microsoft.com/office/word/2006/wordml" xmlns:wps="http://schemas.microsoft.com/office/word/2010/wordprocessingShape" mc:Ignorable="w14 w15 w16se wp14">
+  <w:bookmarkStart w:id="46" w:name="_GoBack" w:displacedByCustomXml="next"/>
+  <w:bookmarkEnd w:id="46" w:displacedByCustomXml="next"/>
+  <w:sdt>
+    <w:sdtPr>
+      <w:id w:val="-2089835648"/>
+      <w:docPartObj>
+        <w:docPartGallery w:val="Page Numbers (Bottom of Page)"/>
+        <w:docPartUnique/>
+      </w:docPartObj>
+    </w:sdtPr>
+    <w:sdtEndPr>
+      <w:rPr>
+        <w:noProof/>
+      </w:rPr>
+    </w:sdtEndPr>
+    <w:sdtContent>
+      <w:p>
+        <w:pPr>
+          <w:pStyle w:val="Footer"/>
+          <w:jc w:val="center"/>
+        </w:pPr>
+        <w:r>
+          <w:fldChar w:fldCharType="begin"/>
+        </w:r>
+        <w:r>
+          <w:instrText xml:space="preserve"> PAGE   \* MERGEFORMAT </w:instrText>
+        </w:r>
+        <w:r>
+          <w:fldChar w:fldCharType="separate"/>
+        </w:r>
+        <w:r>
+          <w:rPr>
+            <w:noProof/>
+          </w:rPr>
+          <w:t>1</w:t>
+        </w:r>
+        <w:r>
+          <w:rPr>
+            <w:noProof/>
+          </w:rPr>
+          <w:fldChar w:fldCharType="end"/>
+        </w:r>
+      </w:p>
+    </w:sdtContent>
+  </w:sdt>
+  <w:p>
+    <w:pPr>
+      <w:pStyle w:val="Footer"/>
+    </w:pPr>
+  </w:p>
+</w:ftr>
+</file>
+
+<file path=word/footer3.xml><?xml version="1.0" encoding="utf-8"?>
+<w:ftr xmlns:wpc="http://schemas.microsoft.com/office/word/2010/wordprocessingCanvas" xmlns:cx="http://schemas.microsoft.com/office/drawing/2014/chartex" xmlns:mc="http://schemas.openxmlformats.org/markup-compatibility/2006" xmlns:o="urn:schemas-microsoft-com:office:office" xmlns:r="http://schemas.openxmlformats.org/officeDocument/2006/relationships" xmlns:m="http://schemas.openxmlformats.org/officeDocument/2006/math" xmlns:v="urn:schemas-microsoft-com:vml" xmlns:wp14="http://schemas.microsoft.com/office/word/2010/wordprocessingDrawing" xmlns:wp="http://schemas.openxmlformats.org/drawingml/2006/wordprocessingDrawing" xmlns:w10="urn:schemas-microsoft-com:office:word" xmlns:w="http://schemas.openxmlformats.org/wordprocessingml/2006/main" xmlns:w14="http://schemas.microsoft.com/office/word/2010/wordml" xmlns:w15="http://schemas.microsoft.com/office/word/2012/wordml" xmlns:w16se="http://schemas.microsoft.com/office/word/2015/wordml/symex" xmlns:wpg="http://schemas.microsoft.com/office/word/2010/wordprocessingGroup" xmlns:wpi="http://schemas.microsoft.com/office/word/2010/wordprocessingInk" xmlns:wne="http://schemas.microsoft.com/office/word/2006/wordml" xmlns:wps="http://schemas.microsoft.com/office/word/2010/wordprocessingShape" mc:Ignorable="w14 w15 w16se wp14">
+  <w:p>
+    <w:pPr>
+      <w:pStyle w:val="Footer"/>
+    </w:pPr>
+  </w:p>
+</w:ftr>
+</file>
+
 <file path=word/footnotes.xml><?xml version="1.0" encoding="utf-8"?>
 <w:footnotes xmlns:wpc="http://schemas.microsoft.com/office/word/2010/wordprocessingCanvas" xmlns:cx="http://schemas.microsoft.com/office/drawing/2014/chartex" xmlns:mc="http://schemas.openxmlformats.org/markup-compatibility/2006" xmlns:o="urn:schemas-microsoft-com:office:office" xmlns:r="http://schemas.openxmlformats.org/officeDocument/2006/relationships" xmlns:m="http://schemas.openxmlformats.org/officeDocument/2006/math" xmlns:v="urn:schemas-microsoft-com:vml" xmlns:wp14="http://schemas.microsoft.com/office/word/2010/wordprocessingDrawing" xmlns:wp="http://schemas.openxmlformats.org/drawingml/2006/wordprocessingDrawing" xmlns:w10="urn:schemas-microsoft-com:office:word" xmlns:w="http://schemas.openxmlformats.org/wordprocessingml/2006/main" xmlns:w14="http://schemas.microsoft.com/office/word/2010/wordml" xmlns:w15="http://schemas.microsoft.com/office/word/2012/wordml" xmlns:w16se="http://schemas.microsoft.com/office/word/2015/wordml/symex" xmlns:wpg="http://schemas.microsoft.com/office/word/2010/wordprocessingGroup" xmlns:wpi="http://schemas.microsoft.com/office/word/2010/wordprocessingInk" xmlns:wne="http://schemas.microsoft.com/office/word/2006/wordml" xmlns:wps="http://schemas.microsoft.com/office/word/2010/wordprocessingShape" mc:Ignorable="w14 w15 w16se wp14">
   <w:footnote w:type="separator" w:id="-1">
@@ -4508,6 +4590,16 @@
 </file>
 
 <file path=word/header1.xml><?xml version="1.0" encoding="utf-8"?>
+<w:hdr xmlns:wpc="http://schemas.microsoft.com/office/word/2010/wordprocessingCanvas" xmlns:cx="http://schemas.microsoft.com/office/drawing/2014/chartex" xmlns:mc="http://schemas.openxmlformats.org/markup-compatibility/2006" xmlns:o="urn:schemas-microsoft-com:office:office" xmlns:r="http://schemas.openxmlformats.org/officeDocument/2006/relationships" xmlns:m="http://schemas.openxmlformats.org/officeDocument/2006/math" xmlns:v="urn:schemas-microsoft-com:vml" xmlns:wp14="http://schemas.microsoft.com/office/word/2010/wordprocessingDrawing" xmlns:wp="http://schemas.openxmlformats.org/drawingml/2006/wordprocessingDrawing" xmlns:w10="urn:schemas-microsoft-com:office:word" xmlns:w="http://schemas.openxmlformats.org/wordprocessingml/2006/main" xmlns:w14="http://schemas.microsoft.com/office/word/2010/wordml" xmlns:w15="http://schemas.microsoft.com/office/word/2012/wordml" xmlns:w16se="http://schemas.microsoft.com/office/word/2015/wordml/symex" xmlns:wpg="http://schemas.microsoft.com/office/word/2010/wordprocessingGroup" xmlns:wpi="http://schemas.microsoft.com/office/word/2010/wordprocessingInk" xmlns:wne="http://schemas.microsoft.com/office/word/2006/wordml" xmlns:wps="http://schemas.microsoft.com/office/word/2010/wordprocessingShape" mc:Ignorable="w14 w15 w16se wp14">
+  <w:p>
+    <w:pPr>
+      <w:pStyle w:val="Header"/>
+    </w:pPr>
+  </w:p>
+</w:hdr>
+</file>
+
+<file path=word/header2.xml><?xml version="1.0" encoding="utf-8"?>
 <w:hdr xmlns:wpc="http://schemas.microsoft.com/office/word/2010/wordprocessingCanvas" xmlns:cx="http://schemas.microsoft.com/office/drawing/2014/chartex" xmlns:mc="http://schemas.openxmlformats.org/markup-compatibility/2006" xmlns:o="urn:schemas-microsoft-com:office:office" xmlns:r="http://schemas.openxmlformats.org/officeDocument/2006/relationships" xmlns:m="http://schemas.openxmlformats.org/officeDocument/2006/math" xmlns:v="urn:schemas-microsoft-com:vml" xmlns:wp14="http://schemas.microsoft.com/office/word/2010/wordprocessingDrawing" xmlns:wp="http://schemas.openxmlformats.org/drawingml/2006/wordprocessingDrawing" xmlns:w10="urn:schemas-microsoft-com:office:word" xmlns:w="http://schemas.openxmlformats.org/wordprocessingml/2006/main" xmlns:w14="http://schemas.microsoft.com/office/word/2010/wordml" xmlns:w15="http://schemas.microsoft.com/office/word/2012/wordml" xmlns:w16se="http://schemas.microsoft.com/office/word/2015/wordml/symex" xmlns:wpg="http://schemas.microsoft.com/office/word/2010/wordprocessingGroup" xmlns:wpi="http://schemas.microsoft.com/office/word/2010/wordprocessingInk" xmlns:wne="http://schemas.microsoft.com/office/word/2006/wordml" xmlns:wps="http://schemas.microsoft.com/office/word/2010/wordprocessingShape" mc:Ignorable="w14 w15 w16se wp14">
   <w:p>
     <w:pPr>
@@ -4592,6 +4684,7 @@
                             <w:dataBinding w:prefixMappings="xmlns:ns0='http://purl.org/dc/elements/1.1/' xmlns:ns1='http://schemas.openxmlformats.org/package/2006/metadata/core-properties' " w:xpath="/ns1:coreProperties[1]/ns0:title[1]" w:storeItemID="{6C3C8BC8-F283-45AE-878A-BAB7291924A1}"/>
                             <w:text/>
                           </w:sdtPr>
+                          <w:sdtEndPr/>
                           <w:sdtContent>
                             <w:p>
                               <w:pPr>
@@ -4634,7 +4727,7 @@
         </mc:Choice>
         <mc:Fallback>
           <w:pict>
-            <v:rect id="Rectangle 1" o:spid="_x0000_s1028" style="position:absolute;margin-left:0;margin-top:0;width:468.5pt;height:21.3pt;z-index:-251655168;visibility:visible;mso-wrap-style:square;mso-width-percent:1000;mso-height-percent:27;mso-top-percent:45;mso-wrap-distance-left:9.35pt;mso-wrap-distance-top:0;mso-wrap-distance-right:9.35pt;mso-wrap-distance-bottom:0;mso-position-horizontal:center;mso-position-horizontal-relative:margin;mso-position-vertical-relative:page;mso-width-percent:1000;mso-height-percent:27;mso-top-percent:45;mso-width-relative:margin;mso-height-relative:page;v-text-anchor:middle" o:gfxdata="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" o:allowoverlap="f" fillcolor="#5b9bd5 [3204]" stroked="f" strokeweight="1pt">
+            <v:rect id="Rectangle 1" o:spid="_x0000_s1028" style="position:absolute;margin-left:0;margin-top:0;width:468.5pt;height:21.3pt;z-index:-251655168;visibility:visible;mso-wrap-style:square;mso-width-percent:1000;mso-height-percent:27;mso-top-percent:45;mso-wrap-distance-left:9.35pt;mso-wrap-distance-top:0;mso-wrap-distance-right:9.35pt;mso-wrap-distance-bottom:0;mso-position-horizontal:center;mso-position-horizontal-relative:margin;mso-position-vertical-relative:page;mso-width-percent:1000;mso-height-percent:27;mso-top-percent:45;mso-width-relative:margin;mso-height-relative:page;v-text-anchor:middle" o:gfxdata="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" o:allowoverlap="f" fillcolor="#5b9bd5 [3204]" stroked="f" strokeweight="1pt">
               <v:textbox style="mso-fit-shape-to-text:t">
                 <w:txbxContent>
                   <w:sdt>
@@ -4649,6 +4742,7 @@
                       <w:dataBinding w:prefixMappings="xmlns:ns0='http://purl.org/dc/elements/1.1/' xmlns:ns1='http://schemas.openxmlformats.org/package/2006/metadata/core-properties' " w:xpath="/ns1:coreProperties[1]/ns0:title[1]" w:storeItemID="{6C3C8BC8-F283-45AE-878A-BAB7291924A1}"/>
                       <w:text/>
                     </w:sdtPr>
+                    <w:sdtEndPr/>
                     <w:sdtContent>
                       <w:p>
                         <w:pPr>
@@ -4681,7 +4775,7 @@
 </w:hdr>
 </file>
 
-<file path=word/header2.xml><?xml version="1.0" encoding="utf-8"?>
+<file path=word/header3.xml><?xml version="1.0" encoding="utf-8"?>
 <w:hdr xmlns:wpc="http://schemas.microsoft.com/office/word/2010/wordprocessingCanvas" xmlns:cx="http://schemas.microsoft.com/office/drawing/2014/chartex" xmlns:mc="http://schemas.openxmlformats.org/markup-compatibility/2006" xmlns:o="urn:schemas-microsoft-com:office:office" xmlns:r="http://schemas.openxmlformats.org/officeDocument/2006/relationships" xmlns:m="http://schemas.openxmlformats.org/officeDocument/2006/math" xmlns:v="urn:schemas-microsoft-com:vml" xmlns:wp14="http://schemas.microsoft.com/office/word/2010/wordprocessingDrawing" xmlns:wp="http://schemas.openxmlformats.org/drawingml/2006/wordprocessingDrawing" xmlns:w10="urn:schemas-microsoft-com:office:word" xmlns:w="http://schemas.openxmlformats.org/wordprocessingml/2006/main" xmlns:w14="http://schemas.microsoft.com/office/word/2010/wordml" xmlns:w15="http://schemas.microsoft.com/office/word/2012/wordml" xmlns:w16se="http://schemas.microsoft.com/office/word/2015/wordml/symex" xmlns:wpg="http://schemas.microsoft.com/office/word/2010/wordprocessingGroup" xmlns:wpi="http://schemas.microsoft.com/office/word/2010/wordprocessingInk" xmlns:wne="http://schemas.microsoft.com/office/word/2006/wordml" xmlns:wps="http://schemas.microsoft.com/office/word/2010/wordprocessingShape" mc:Ignorable="w14 w15 w16se wp14">
   <w:p>
     <w:pPr>
@@ -4766,6 +4860,7 @@
                             <w:dataBinding w:prefixMappings="xmlns:ns0='http://purl.org/dc/elements/1.1/' xmlns:ns1='http://schemas.openxmlformats.org/package/2006/metadata/core-properties' " w:xpath="/ns1:coreProperties[1]/ns0:title[1]" w:storeItemID="{6C3C8BC8-F283-45AE-878A-BAB7291924A1}"/>
                             <w:text/>
                           </w:sdtPr>
+                          <w:sdtEndPr/>
                           <w:sdtContent>
                             <w:p>
                               <w:pPr>
@@ -4808,7 +4903,7 @@
         </mc:Choice>
         <mc:Fallback>
           <w:pict>
-            <v:rect id="Rectangle 197" o:spid="_x0000_s1029" style="position:absolute;margin-left:0;margin-top:0;width:468.5pt;height:21.3pt;z-index:-251657216;visibility:visible;mso-wrap-style:square;mso-width-percent:1000;mso-height-percent:27;mso-top-percent:45;mso-wrap-distance-left:9.35pt;mso-wrap-distance-top:0;mso-wrap-distance-right:9.35pt;mso-wrap-distance-bottom:0;mso-position-horizontal:center;mso-position-horizontal-relative:margin;mso-position-vertical-relative:page;mso-width-percent:1000;mso-height-percent:27;mso-top-percent:45;mso-width-relative:margin;mso-height-relative:page;v-text-anchor:middle" o:gfxdata="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" o:allowoverlap="f" fillcolor="#5b9bd5 [3204]" stroked="f" strokeweight="1pt">
+            <v:rect id="Rectangle 197" o:spid="_x0000_s1029" style="position:absolute;margin-left:0;margin-top:0;width:468.5pt;height:21.3pt;z-index:-251657216;visibility:visible;mso-wrap-style:square;mso-width-percent:1000;mso-height-percent:27;mso-top-percent:45;mso-wrap-distance-left:9.35pt;mso-wrap-distance-top:0;mso-wrap-distance-right:9.35pt;mso-wrap-distance-bottom:0;mso-position-horizontal:center;mso-position-horizontal-relative:margin;mso-position-vertical-relative:page;mso-width-percent:1000;mso-height-percent:27;mso-top-percent:45;mso-width-relative:margin;mso-height-relative:page;v-text-anchor:middle" o:gfxdata="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" o:allowoverlap="f" fillcolor="#5b9bd5 [3204]" stroked="f" strokeweight="1pt">
               <v:textbox style="mso-fit-shape-to-text:t">
                 <w:txbxContent>
                   <w:sdt>
@@ -4823,6 +4918,7 @@
                       <w:dataBinding w:prefixMappings="xmlns:ns0='http://purl.org/dc/elements/1.1/' xmlns:ns1='http://schemas.openxmlformats.org/package/2006/metadata/core-properties' " w:xpath="/ns1:coreProperties[1]/ns0:title[1]" w:storeItemID="{6C3C8BC8-F283-45AE-878A-BAB7291924A1}"/>
                       <w:text/>
                     </w:sdtPr>
+                    <w:sdtEndPr/>
                     <w:sdtContent>
                       <w:p>
                         <w:pPr>
@@ -5849,7 +5945,7 @@
 </file>
 
 <file path=customXml/itemProps1.xml><?xml version="1.0" encoding="utf-8"?>
-<ds:datastoreItem xmlns:ds="http://schemas.openxmlformats.org/officeDocument/2006/customXml" ds:itemID="{BDB3EC15-95D5-4071-AD22-B6DC4D5E9F09}">
+<ds:datastoreItem xmlns:ds="http://schemas.openxmlformats.org/officeDocument/2006/customXml" ds:itemID="{8951E41B-B286-4BB6-B741-9EA4304402A7}">
   <ds:schemaRefs>
     <ds:schemaRef ds:uri="http://schemas.openxmlformats.org/officeDocument/2006/bibliography"/>
   </ds:schemaRefs>

</xml_diff>

<commit_message>
Organised folders & Started on Marketing in Business Plan
</commit_message>
<xml_diff>
--- a/Business Plan (Bus Entrep)/Business Plan Template.docx
+++ b/Business Plan (Bus Entrep)/Business Plan Template.docx
@@ -10,7 +10,6 @@
           <w:docPartUnique/>
         </w:docPartObj>
       </w:sdtPr>
-      <w:sdtEndPr/>
       <w:sdtContent>
         <w:p>
           <w:r>
@@ -536,7 +535,6 @@
                                   <w:dataBinding w:prefixMappings="xmlns:ns0='http://purl.org/dc/elements/1.1/' xmlns:ns1='http://schemas.openxmlformats.org/package/2006/metadata/core-properties' " w:xpath="/ns1:coreProperties[1]/ns0:subject[1]" w:storeItemID="{6C3C8BC8-F283-45AE-878A-BAB7291924A1}"/>
                                   <w:text/>
                                 </w:sdtPr>
-                                <w:sdtEndPr/>
                                 <w:sdtContent>
                                   <w:p>
                                     <w:pPr>
@@ -548,23 +546,13 @@
                                         <w:szCs w:val="36"/>
                                       </w:rPr>
                                     </w:pPr>
-                                    <w:proofErr w:type="spellStart"/>
                                     <w:r>
                                       <w:rPr>
                                         <w:color w:val="404040" w:themeColor="text1" w:themeTint="BF"/>
                                         <w:sz w:val="36"/>
                                         <w:szCs w:val="36"/>
                                       </w:rPr>
-                                      <w:t>Audiotronics</w:t>
-                                    </w:r>
-                                    <w:proofErr w:type="spellEnd"/>
-                                    <w:r>
-                                      <w:rPr>
-                                        <w:color w:val="404040" w:themeColor="text1" w:themeTint="BF"/>
-                                        <w:sz w:val="36"/>
-                                        <w:szCs w:val="36"/>
-                                      </w:rPr>
-                                      <w:t xml:space="preserve"> Limited</w:t>
+                                      <w:t>Audiotronics Limited</w:t>
                                     </w:r>
                                   </w:p>
                                 </w:sdtContent>
@@ -648,7 +636,6 @@
                             <w:dataBinding w:prefixMappings="xmlns:ns0='http://purl.org/dc/elements/1.1/' xmlns:ns1='http://schemas.openxmlformats.org/package/2006/metadata/core-properties' " w:xpath="/ns1:coreProperties[1]/ns0:subject[1]" w:storeItemID="{6C3C8BC8-F283-45AE-878A-BAB7291924A1}"/>
                             <w:text/>
                           </w:sdtPr>
-                          <w:sdtEndPr/>
                           <w:sdtContent>
                             <w:p>
                               <w:pPr>
@@ -660,23 +647,13 @@
                                   <w:szCs w:val="36"/>
                                 </w:rPr>
                               </w:pPr>
-                              <w:proofErr w:type="spellStart"/>
                               <w:r>
                                 <w:rPr>
                                   <w:color w:val="404040" w:themeColor="text1" w:themeTint="BF"/>
                                   <w:sz w:val="36"/>
                                   <w:szCs w:val="36"/>
                                 </w:rPr>
-                                <w:t>Audiotronics</w:t>
-                              </w:r>
-                              <w:proofErr w:type="spellEnd"/>
-                              <w:r>
-                                <w:rPr>
-                                  <w:color w:val="404040" w:themeColor="text1" w:themeTint="BF"/>
-                                  <w:sz w:val="36"/>
-                                  <w:szCs w:val="36"/>
-                                </w:rPr>
-                                <w:t xml:space="preserve"> Limited</w:t>
+                                <w:t>Audiotronics Limited</w:t>
                               </w:r>
                             </w:p>
                           </w:sdtContent>
@@ -3973,7 +3950,6 @@
       </w:pPr>
       <w:bookmarkStart w:id="0" w:name="_Toc474324827"/>
       <w:r>
-        <w:lastRenderedPageBreak/>
         <w:t>Section 1</w:t>
       </w:r>
       <w:bookmarkEnd w:id="0"/>
@@ -4233,6 +4209,8 @@
         <w:pStyle w:val="Heading3"/>
       </w:pPr>
       <w:bookmarkStart w:id="26" w:name="_Toc474324853"/>
+      <w:bookmarkStart w:id="27" w:name="_GoBack"/>
+      <w:bookmarkEnd w:id="27"/>
       <w:r>
         <w:t>Premises</w:t>
       </w:r>
@@ -4242,49 +4220,39 @@
       <w:pPr>
         <w:pStyle w:val="Heading3"/>
       </w:pPr>
-      <w:bookmarkStart w:id="27" w:name="_Toc474324854"/>
+      <w:bookmarkStart w:id="28" w:name="_Toc474324854"/>
       <w:r>
         <w:t>Plant &amp; Equipment</w:t>
       </w:r>
-      <w:bookmarkEnd w:id="27"/>
+      <w:bookmarkEnd w:id="28"/>
     </w:p>
     <w:p>
       <w:pPr>
         <w:pStyle w:val="Heading3"/>
       </w:pPr>
-      <w:bookmarkStart w:id="28" w:name="_Toc474324855"/>
+      <w:bookmarkStart w:id="29" w:name="_Toc474324855"/>
       <w:r>
         <w:t>Operations Overview</w:t>
       </w:r>
-      <w:bookmarkEnd w:id="28"/>
+      <w:bookmarkEnd w:id="29"/>
     </w:p>
     <w:p>
       <w:pPr>
         <w:pStyle w:val="Heading1"/>
       </w:pPr>
-      <w:bookmarkStart w:id="29" w:name="_Toc474324856"/>
+      <w:bookmarkStart w:id="30" w:name="_Toc474324856"/>
       <w:r>
         <w:t>Section 7</w:t>
       </w:r>
-      <w:bookmarkEnd w:id="29"/>
+      <w:bookmarkEnd w:id="30"/>
     </w:p>
     <w:p>
       <w:pPr>
         <w:pStyle w:val="Heading2"/>
       </w:pPr>
-      <w:bookmarkStart w:id="30" w:name="_Toc474324857"/>
+      <w:bookmarkStart w:id="31" w:name="_Toc474324857"/>
       <w:r>
         <w:t>Costing/Finance</w:t>
-      </w:r>
-      <w:bookmarkEnd w:id="30"/>
-    </w:p>
-    <w:p>
-      <w:pPr>
-        <w:pStyle w:val="Heading3"/>
-      </w:pPr>
-      <w:bookmarkStart w:id="31" w:name="_Toc474324858"/>
-      <w:r>
-        <w:t>Financial Assumptions</w:t>
       </w:r>
       <w:bookmarkEnd w:id="31"/>
     </w:p>
@@ -4292,42 +4260,51 @@
       <w:pPr>
         <w:pStyle w:val="Heading3"/>
       </w:pPr>
-      <w:bookmarkStart w:id="32" w:name="_Toc474324859"/>
+      <w:bookmarkStart w:id="32" w:name="_Toc474324858"/>
       <w:r>
-        <w:t>Sensitivity Analysis</w:t>
+        <w:t>Financial Assumptions</w:t>
       </w:r>
       <w:bookmarkEnd w:id="32"/>
     </w:p>
     <w:p>
       <w:pPr>
-        <w:pStyle w:val="Heading1"/>
+        <w:pStyle w:val="Heading3"/>
       </w:pPr>
-      <w:bookmarkStart w:id="33" w:name="_Toc474324860"/>
+      <w:bookmarkStart w:id="33" w:name="_Toc474324859"/>
       <w:r>
-        <w:lastRenderedPageBreak/>
-        <w:t>Appendices</w:t>
+        <w:t>Sensitivity Analysis</w:t>
       </w:r>
       <w:bookmarkEnd w:id="33"/>
     </w:p>
     <w:p>
       <w:pPr>
-        <w:pStyle w:val="Heading2"/>
+        <w:pStyle w:val="Heading1"/>
       </w:pPr>
-      <w:bookmarkStart w:id="34" w:name="_Toc474324861"/>
+      <w:bookmarkStart w:id="34" w:name="_Toc474324860"/>
       <w:r>
-        <w:t>Appendix A</w:t>
+        <w:t>Appendices</w:t>
       </w:r>
       <w:bookmarkEnd w:id="34"/>
     </w:p>
     <w:p>
       <w:pPr>
+        <w:pStyle w:val="Heading2"/>
+      </w:pPr>
+      <w:bookmarkStart w:id="35" w:name="_Toc474324861"/>
+      <w:r>
+        <w:t>Appendix A</w:t>
+      </w:r>
+      <w:bookmarkEnd w:id="35"/>
+    </w:p>
+    <w:p>
+      <w:pPr>
         <w:pStyle w:val="Heading3"/>
       </w:pPr>
-      <w:bookmarkStart w:id="35" w:name="_Toc474324862"/>
+      <w:bookmarkStart w:id="36" w:name="_Toc474324862"/>
       <w:r>
         <w:t>Financial Projections – Year 1 &amp; Year 2</w:t>
       </w:r>
-      <w:bookmarkEnd w:id="35"/>
+      <w:bookmarkEnd w:id="36"/>
     </w:p>
     <w:p>
       <w:pPr>
@@ -4349,102 +4326,120 @@
       <w:pPr>
         <w:pStyle w:val="Heading2"/>
       </w:pPr>
-      <w:bookmarkStart w:id="36" w:name="_Toc474324863"/>
+      <w:bookmarkStart w:id="37" w:name="_Toc474324863"/>
       <w:r>
         <w:t>Appendix B</w:t>
       </w:r>
-      <w:bookmarkEnd w:id="36"/>
+      <w:bookmarkEnd w:id="37"/>
     </w:p>
     <w:p>
       <w:pPr>
         <w:pStyle w:val="Heading3"/>
       </w:pPr>
-      <w:bookmarkStart w:id="37" w:name="_Toc474324864"/>
+      <w:bookmarkStart w:id="38" w:name="_Toc474324864"/>
       <w:r>
         <w:t>Certificate of Incorporation</w:t>
       </w:r>
-      <w:bookmarkEnd w:id="37"/>
+      <w:bookmarkEnd w:id="38"/>
     </w:p>
     <w:p>
       <w:pPr>
         <w:pStyle w:val="Heading2"/>
       </w:pPr>
-      <w:bookmarkStart w:id="38" w:name="_Toc474324865"/>
+      <w:bookmarkStart w:id="39" w:name="_Toc474324865"/>
       <w:r>
         <w:t>Appendix C</w:t>
       </w:r>
-      <w:bookmarkEnd w:id="38"/>
+      <w:bookmarkEnd w:id="39"/>
     </w:p>
     <w:p>
       <w:pPr>
         <w:pStyle w:val="Heading3"/>
       </w:pPr>
-      <w:bookmarkStart w:id="39" w:name="_Toc474324866"/>
+      <w:bookmarkStart w:id="40" w:name="_Toc474324866"/>
       <w:r>
         <w:t>Tax Clearance Certificate</w:t>
       </w:r>
-      <w:bookmarkEnd w:id="39"/>
+      <w:bookmarkEnd w:id="40"/>
     </w:p>
     <w:p>
       <w:pPr>
         <w:pStyle w:val="Heading2"/>
       </w:pPr>
-      <w:bookmarkStart w:id="40" w:name="_Toc474324867"/>
+      <w:bookmarkStart w:id="41" w:name="_Toc474324867"/>
       <w:r>
         <w:t>Appendix D</w:t>
       </w:r>
-      <w:bookmarkEnd w:id="40"/>
+      <w:bookmarkEnd w:id="41"/>
     </w:p>
     <w:p>
       <w:pPr>
         <w:pStyle w:val="Heading3"/>
       </w:pPr>
-      <w:bookmarkStart w:id="41" w:name="_Toc474324868"/>
+      <w:bookmarkStart w:id="42" w:name="_Toc474324868"/>
       <w:r>
         <w:t>Promotors’ CVs</w:t>
       </w:r>
-      <w:bookmarkEnd w:id="41"/>
+      <w:bookmarkEnd w:id="42"/>
     </w:p>
     <w:p>
       <w:pPr>
         <w:pStyle w:val="Heading2"/>
       </w:pPr>
-      <w:bookmarkStart w:id="42" w:name="_Toc474324869"/>
+      <w:bookmarkStart w:id="43" w:name="_Toc474324869"/>
       <w:r>
         <w:t>Appendix E</w:t>
       </w:r>
-      <w:bookmarkEnd w:id="42"/>
+      <w:bookmarkEnd w:id="43"/>
     </w:p>
     <w:p>
       <w:pPr>
         <w:pStyle w:val="Heading3"/>
       </w:pPr>
-      <w:bookmarkStart w:id="43" w:name="_Toc474324870"/>
+      <w:bookmarkStart w:id="44" w:name="_Toc474324870"/>
       <w:r>
         <w:t>Equipment Schedule</w:t>
       </w:r>
-      <w:bookmarkEnd w:id="43"/>
+      <w:bookmarkEnd w:id="44"/>
     </w:p>
     <w:p>
       <w:pPr>
         <w:pStyle w:val="Heading2"/>
       </w:pPr>
-      <w:bookmarkStart w:id="44" w:name="_Toc474324871"/>
+      <w:bookmarkStart w:id="45" w:name="_Toc474324871"/>
       <w:r>
         <w:t>Appendix F</w:t>
       </w:r>
-      <w:bookmarkEnd w:id="44"/>
+      <w:bookmarkEnd w:id="45"/>
     </w:p>
     <w:p>
       <w:pPr>
         <w:pStyle w:val="Heading3"/>
       </w:pPr>
-      <w:bookmarkStart w:id="45" w:name="_Toc474324872"/>
+      <w:bookmarkStart w:id="46" w:name="_Toc474324872"/>
       <w:r>
         <w:t>Typical Production Drawings</w:t>
       </w:r>
-      <w:bookmarkEnd w:id="45"/>
+      <w:bookmarkEnd w:id="46"/>
     </w:p>
+    <w:p>
+      <w:pPr>
+        <w:pStyle w:val="Heading2"/>
+      </w:pPr>
+      <w:r>
+        <w:t>Appendix G</w:t>
+      </w:r>
+    </w:p>
+    <w:p>
+      <w:pPr>
+        <w:pStyle w:val="Heading3"/>
+      </w:pPr>
+      <w:r>
+        <w:t>References</w:t>
+      </w:r>
+    </w:p>
+    <w:p/>
+    <w:p/>
     <w:p/>
     <w:sectPr>
       <w:headerReference w:type="even" r:id="rId9"/>
@@ -4501,8 +4496,6 @@
 
 <file path=word/footer2.xml><?xml version="1.0" encoding="utf-8"?>
 <w:ftr xmlns:wpc="http://schemas.microsoft.com/office/word/2010/wordprocessingCanvas" xmlns:cx="http://schemas.microsoft.com/office/drawing/2014/chartex" xmlns:mc="http://schemas.openxmlformats.org/markup-compatibility/2006" xmlns:o="urn:schemas-microsoft-com:office:office" xmlns:r="http://schemas.openxmlformats.org/officeDocument/2006/relationships" xmlns:m="http://schemas.openxmlformats.org/officeDocument/2006/math" xmlns:v="urn:schemas-microsoft-com:vml" xmlns:wp14="http://schemas.microsoft.com/office/word/2010/wordprocessingDrawing" xmlns:wp="http://schemas.openxmlformats.org/drawingml/2006/wordprocessingDrawing" xmlns:w10="urn:schemas-microsoft-com:office:word" xmlns:w="http://schemas.openxmlformats.org/wordprocessingml/2006/main" xmlns:w14="http://schemas.microsoft.com/office/word/2010/wordml" xmlns:w15="http://schemas.microsoft.com/office/word/2012/wordml" xmlns:w16se="http://schemas.microsoft.com/office/word/2015/wordml/symex" xmlns:wpg="http://schemas.microsoft.com/office/word/2010/wordprocessingGroup" xmlns:wpi="http://schemas.microsoft.com/office/word/2010/wordprocessingInk" xmlns:wne="http://schemas.microsoft.com/office/word/2006/wordml" xmlns:wps="http://schemas.microsoft.com/office/word/2010/wordprocessingShape" mc:Ignorable="w14 w15 w16se wp14">
-  <w:bookmarkStart w:id="46" w:name="_GoBack" w:displacedByCustomXml="next"/>
-  <w:bookmarkEnd w:id="46" w:displacedByCustomXml="next"/>
   <w:sdt>
     <w:sdtPr>
       <w:id w:val="-2089835648"/>
@@ -4535,7 +4528,7 @@
           <w:rPr>
             <w:noProof/>
           </w:rPr>
-          <w:t>1</w:t>
+          <w:t>4</w:t>
         </w:r>
         <w:r>
           <w:rPr>
@@ -4684,7 +4677,6 @@
                             <w:dataBinding w:prefixMappings="xmlns:ns0='http://purl.org/dc/elements/1.1/' xmlns:ns1='http://schemas.openxmlformats.org/package/2006/metadata/core-properties' " w:xpath="/ns1:coreProperties[1]/ns0:title[1]" w:storeItemID="{6C3C8BC8-F283-45AE-878A-BAB7291924A1}"/>
                             <w:text/>
                           </w:sdtPr>
-                          <w:sdtEndPr/>
                           <w:sdtContent>
                             <w:p>
                               <w:pPr>
@@ -4860,7 +4852,6 @@
                             <w:dataBinding w:prefixMappings="xmlns:ns0='http://purl.org/dc/elements/1.1/' xmlns:ns1='http://schemas.openxmlformats.org/package/2006/metadata/core-properties' " w:xpath="/ns1:coreProperties[1]/ns0:title[1]" w:storeItemID="{6C3C8BC8-F283-45AE-878A-BAB7291924A1}"/>
                             <w:text/>
                           </w:sdtPr>
-                          <w:sdtEndPr/>
                           <w:sdtContent>
                             <w:p>
                               <w:pPr>
@@ -5945,7 +5936,7 @@
 </file>
 
 <file path=customXml/itemProps1.xml><?xml version="1.0" encoding="utf-8"?>
-<ds:datastoreItem xmlns:ds="http://schemas.openxmlformats.org/officeDocument/2006/customXml" ds:itemID="{8951E41B-B286-4BB6-B741-9EA4304402A7}">
+<ds:datastoreItem xmlns:ds="http://schemas.openxmlformats.org/officeDocument/2006/customXml" ds:itemID="{B6CC7ECE-EAF0-4474-BE3A-BD3B9740CD74}">
   <ds:schemaRefs>
     <ds:schemaRef ds:uri="http://schemas.openxmlformats.org/officeDocument/2006/bibliography"/>
   </ds:schemaRefs>

</xml_diff>